<commit_message>
refactor: Update graph visualization code for Assignment1 and Assignment2
</commit_message>
<xml_diff>
--- a/summery.docx
+++ b/summery.docx
@@ -3456,10 +3456,638 @@
     </w:p>
     <w:p/>
     <w:p>
+      <w:pPr>
+        <w:rPr>
+          <w:b/>
+          <w:bCs/>
+        </w:rPr>
+      </w:pPr>
       <w:r>
         <w:t>Next, I'll continue summarizing the remaining documents. Let's proceed with the next set: `22_socialcontagion.pdf`, `23_robustness.pdf`, and `24_cascadingfailures.pdf`.</w:t>
       </w:r>
-    </w:p>
+      <w:r>
+        <w:br/>
+      </w:r>
+      <w:r>
+        <w:br/>
+      </w:r>
+      <w:r>
+        <w:rPr>
+          <w:b/>
+          <w:bCs/>
+        </w:rPr>
+        <w:t>22. Social Contagion (22_socialcontagion.pdf)</w:t>
+      </w:r>
+    </w:p>
+    <w:p>
+      <w:r>
+        <w:rPr>
+          <w:b/>
+          <w:bCs/>
+        </w:rPr>
+        <w:t>Key Concepts:</w:t>
+      </w:r>
+    </w:p>
+    <w:p>
+      <w:pPr>
+        <w:numPr>
+          <w:ilvl w:val="0"/>
+          <w:numId w:val="1"/>
+        </w:numPr>
+      </w:pPr>
+      <w:r>
+        <w:rPr>
+          <w:b/>
+          <w:bCs/>
+        </w:rPr>
+        <w:t>Social Contagion:</w:t>
+      </w:r>
+      <w:r>
+        <w:t> The spread of behaviors, attitudes, and information through social networks.</w:t>
+      </w:r>
+    </w:p>
+    <w:p>
+      <w:pPr>
+        <w:numPr>
+          <w:ilvl w:val="0"/>
+          <w:numId w:val="1"/>
+        </w:numPr>
+      </w:pPr>
+      <w:r>
+        <w:rPr>
+          <w:b/>
+          <w:bCs/>
+        </w:rPr>
+        <w:t>Mechanisms of Spread:</w:t>
+      </w:r>
+    </w:p>
+    <w:p>
+      <w:pPr>
+        <w:numPr>
+          <w:ilvl w:val="1"/>
+          <w:numId w:val="1"/>
+        </w:numPr>
+      </w:pPr>
+      <w:r>
+        <w:rPr>
+          <w:b/>
+          <w:bCs/>
+        </w:rPr>
+        <w:t>Imitation:</w:t>
+      </w:r>
+      <w:r>
+        <w:t> Individuals adopt behaviors by imitating others.</w:t>
+      </w:r>
+    </w:p>
+    <w:p>
+      <w:pPr>
+        <w:numPr>
+          <w:ilvl w:val="1"/>
+          <w:numId w:val="1"/>
+        </w:numPr>
+      </w:pPr>
+      <w:r>
+        <w:rPr>
+          <w:b/>
+          <w:bCs/>
+        </w:rPr>
+        <w:t>Social Influence:</w:t>
+      </w:r>
+      <w:r>
+        <w:t> The impact of peers on an individual's behavior.</w:t>
+      </w:r>
+    </w:p>
+    <w:p>
+      <w:pPr>
+        <w:numPr>
+          <w:ilvl w:val="0"/>
+          <w:numId w:val="1"/>
+        </w:numPr>
+      </w:pPr>
+      <w:r>
+        <w:rPr>
+          <w:b/>
+          <w:bCs/>
+        </w:rPr>
+        <w:t>Threshold Models:</w:t>
+      </w:r>
+      <w:r>
+        <w:t> Models where individuals adopt a behavior once a certain number or fraction of their neighbors have adopted it.</w:t>
+      </w:r>
+    </w:p>
+    <w:p>
+      <w:r>
+        <w:rPr>
+          <w:b/>
+          <w:bCs/>
+        </w:rPr>
+        <w:t>Mathematical Models:</w:t>
+      </w:r>
+    </w:p>
+    <w:p>
+      <w:pPr>
+        <w:numPr>
+          <w:ilvl w:val="0"/>
+          <w:numId w:val="2"/>
+        </w:numPr>
+      </w:pPr>
+      <w:r>
+        <w:rPr>
+          <w:b/>
+          <w:bCs/>
+        </w:rPr>
+        <w:lastRenderedPageBreak/>
+        <w:t>Linear Threshold Model:</w:t>
+      </w:r>
+      <w:r>
+        <w:t> Individuals adopt a behavior if the weighted sum of their neighbors who have adopted it exceeds a threshold.</w:t>
+      </w:r>
+    </w:p>
+    <w:p>
+      <w:pPr>
+        <w:numPr>
+          <w:ilvl w:val="0"/>
+          <w:numId w:val="2"/>
+        </w:numPr>
+      </w:pPr>
+      <w:r>
+        <w:rPr>
+          <w:b/>
+          <w:bCs/>
+        </w:rPr>
+        <w:t>Independent Cascade Model:</w:t>
+      </w:r>
+      <w:r>
+        <w:t> Each adopter has a probability of influencing each of its neighbors.</w:t>
+      </w:r>
+    </w:p>
+    <w:p>
+      <w:r>
+        <w:rPr>
+          <w:b/>
+          <w:bCs/>
+        </w:rPr>
+        <w:t>Applications:</w:t>
+      </w:r>
+    </w:p>
+    <w:p>
+      <w:pPr>
+        <w:numPr>
+          <w:ilvl w:val="0"/>
+          <w:numId w:val="3"/>
+        </w:numPr>
+      </w:pPr>
+      <w:r>
+        <w:rPr>
+          <w:b/>
+          <w:bCs/>
+        </w:rPr>
+        <w:t>Marketing:</w:t>
+      </w:r>
+      <w:r>
+        <w:t> Viral marketing and the spread of new products.</w:t>
+      </w:r>
+    </w:p>
+    <w:p>
+      <w:pPr>
+        <w:numPr>
+          <w:ilvl w:val="0"/>
+          <w:numId w:val="3"/>
+        </w:numPr>
+      </w:pPr>
+      <w:r>
+        <w:rPr>
+          <w:b/>
+          <w:bCs/>
+        </w:rPr>
+        <w:t>Health:</w:t>
+      </w:r>
+      <w:r>
+        <w:t> Promotion of healthy behaviors and practices.</w:t>
+      </w:r>
+    </w:p>
+    <w:p>
+      <w:pPr>
+        <w:numPr>
+          <w:ilvl w:val="0"/>
+          <w:numId w:val="3"/>
+        </w:numPr>
+      </w:pPr>
+      <w:r>
+        <w:rPr>
+          <w:b/>
+          <w:bCs/>
+        </w:rPr>
+        <w:t>Political Campaigns:</w:t>
+      </w:r>
+      <w:r>
+        <w:t> Spread of political opinions and mobilization.</w:t>
+      </w:r>
+    </w:p>
+    <w:p>
+      <w:pPr>
+        <w:rPr>
+          <w:b/>
+          <w:bCs/>
+        </w:rPr>
+      </w:pPr>
+      <w:r>
+        <w:rPr>
+          <w:b/>
+          <w:bCs/>
+        </w:rPr>
+        <w:t>23. Robustness (23_robustness.pdf)</w:t>
+      </w:r>
+    </w:p>
+    <w:p>
+      <w:r>
+        <w:rPr>
+          <w:b/>
+          <w:bCs/>
+        </w:rPr>
+        <w:t>Key Concepts:</w:t>
+      </w:r>
+    </w:p>
+    <w:p>
+      <w:pPr>
+        <w:numPr>
+          <w:ilvl w:val="0"/>
+          <w:numId w:val="4"/>
+        </w:numPr>
+      </w:pPr>
+      <w:r>
+        <w:rPr>
+          <w:b/>
+          <w:bCs/>
+        </w:rPr>
+        <w:t>Network Robustness:</w:t>
+      </w:r>
+      <w:r>
+        <w:t> The ability of a network to maintain its structural and functional properties when facing failures or attacks.</w:t>
+      </w:r>
+    </w:p>
+    <w:p>
+      <w:pPr>
+        <w:numPr>
+          <w:ilvl w:val="0"/>
+          <w:numId w:val="4"/>
+        </w:numPr>
+      </w:pPr>
+      <w:r>
+        <w:rPr>
+          <w:b/>
+          <w:bCs/>
+        </w:rPr>
+        <w:t>Types of Failures:</w:t>
+      </w:r>
+    </w:p>
+    <w:p>
+      <w:pPr>
+        <w:numPr>
+          <w:ilvl w:val="1"/>
+          <w:numId w:val="4"/>
+        </w:numPr>
+      </w:pPr>
+      <w:r>
+        <w:rPr>
+          <w:b/>
+          <w:bCs/>
+        </w:rPr>
+        <w:t>Random Failures:</w:t>
+      </w:r>
+      <w:r>
+        <w:t> Random removal of nodes or edges.</w:t>
+      </w:r>
+    </w:p>
+    <w:p>
+      <w:pPr>
+        <w:numPr>
+          <w:ilvl w:val="1"/>
+          <w:numId w:val="4"/>
+        </w:numPr>
+      </w:pPr>
+      <w:r>
+        <w:rPr>
+          <w:b/>
+          <w:bCs/>
+        </w:rPr>
+        <w:t>Targeted Attacks:</w:t>
+      </w:r>
+      <w:r>
+        <w:t> Deliberate removal of the most connected nodes (hubs).</w:t>
+      </w:r>
+    </w:p>
+    <w:p>
+      <w:r>
+        <w:rPr>
+          <w:b/>
+          <w:bCs/>
+        </w:rPr>
+        <w:t>Measures of Robustness:</w:t>
+      </w:r>
+    </w:p>
+    <w:p>
+      <w:pPr>
+        <w:numPr>
+          <w:ilvl w:val="0"/>
+          <w:numId w:val="5"/>
+        </w:numPr>
+      </w:pPr>
+      <w:r>
+        <w:rPr>
+          <w:b/>
+          <w:bCs/>
+        </w:rPr>
+        <w:t>Percolation Theory:</w:t>
+      </w:r>
+      <w:r>
+        <w:t> Studying the size of the largest connected component as nodes or edges are removed.</w:t>
+      </w:r>
+    </w:p>
+    <w:p>
+      <w:pPr>
+        <w:numPr>
+          <w:ilvl w:val="0"/>
+          <w:numId w:val="5"/>
+        </w:numPr>
+      </w:pPr>
+      <w:r>
+        <w:rPr>
+          <w:b/>
+          <w:bCs/>
+        </w:rPr>
+        <w:t>Resilience Metrics:</w:t>
+      </w:r>
+      <w:r>
+        <w:t> Metrics such as average path length, clustering coefficient, and network diameter.</w:t>
+      </w:r>
+    </w:p>
+    <w:p>
+      <w:r>
+        <w:rPr>
+          <w:b/>
+          <w:bCs/>
+        </w:rPr>
+        <w:t>Applications:</w:t>
+      </w:r>
+    </w:p>
+    <w:p>
+      <w:pPr>
+        <w:numPr>
+          <w:ilvl w:val="0"/>
+          <w:numId w:val="6"/>
+        </w:numPr>
+      </w:pPr>
+      <w:r>
+        <w:rPr>
+          <w:b/>
+          <w:bCs/>
+        </w:rPr>
+        <w:t>Infrastructure Networks:</w:t>
+      </w:r>
+      <w:r>
+        <w:t> Ensuring the robustness of power grids, communication networks, and transportation systems.</w:t>
+      </w:r>
+    </w:p>
+    <w:p>
+      <w:pPr>
+        <w:numPr>
+          <w:ilvl w:val="0"/>
+          <w:numId w:val="6"/>
+        </w:numPr>
+      </w:pPr>
+      <w:r>
+        <w:rPr>
+          <w:b/>
+          <w:bCs/>
+        </w:rPr>
+        <w:t>Biological Networks:</w:t>
+      </w:r>
+      <w:r>
+        <w:t> Understanding the resilience of ecological and biological systems.</w:t>
+      </w:r>
+    </w:p>
+    <w:p>
+      <w:pPr>
+        <w:numPr>
+          <w:ilvl w:val="0"/>
+          <w:numId w:val="6"/>
+        </w:numPr>
+      </w:pPr>
+      <w:r>
+        <w:rPr>
+          <w:b/>
+          <w:bCs/>
+        </w:rPr>
+        <w:t>Social Networks:</w:t>
+      </w:r>
+      <w:r>
+        <w:t> Analyzing the impact of network disruptions on social structures.</w:t>
+      </w:r>
+    </w:p>
+    <w:p>
+      <w:pPr>
+        <w:rPr>
+          <w:b/>
+          <w:bCs/>
+        </w:rPr>
+      </w:pPr>
+      <w:r>
+        <w:rPr>
+          <w:b/>
+          <w:bCs/>
+        </w:rPr>
+        <w:t>24. Cascading Failures (24_cascadingfailures.pdf)</w:t>
+      </w:r>
+    </w:p>
+    <w:p>
+      <w:r>
+        <w:rPr>
+          <w:b/>
+          <w:bCs/>
+        </w:rPr>
+        <w:t>Key Concepts:</w:t>
+      </w:r>
+    </w:p>
+    <w:p>
+      <w:pPr>
+        <w:numPr>
+          <w:ilvl w:val="0"/>
+          <w:numId w:val="7"/>
+        </w:numPr>
+      </w:pPr>
+      <w:r>
+        <w:rPr>
+          <w:b/>
+          <w:bCs/>
+        </w:rPr>
+        <w:lastRenderedPageBreak/>
+        <w:t>Cascading Failures:</w:t>
+      </w:r>
+      <w:r>
+        <w:t> A failure in one part of a network that triggers a chain reaction, leading to widespread network breakdowns.</w:t>
+      </w:r>
+    </w:p>
+    <w:p>
+      <w:pPr>
+        <w:numPr>
+          <w:ilvl w:val="0"/>
+          <w:numId w:val="7"/>
+        </w:numPr>
+      </w:pPr>
+      <w:r>
+        <w:rPr>
+          <w:b/>
+          <w:bCs/>
+        </w:rPr>
+        <w:t>Mechanisms:</w:t>
+      </w:r>
+    </w:p>
+    <w:p>
+      <w:pPr>
+        <w:numPr>
+          <w:ilvl w:val="1"/>
+          <w:numId w:val="7"/>
+        </w:numPr>
+      </w:pPr>
+      <w:r>
+        <w:rPr>
+          <w:b/>
+          <w:bCs/>
+        </w:rPr>
+        <w:t>Overload:</w:t>
+      </w:r>
+      <w:r>
+        <w:t> Nodes or edges become overloaded and fail, causing further overloads.</w:t>
+      </w:r>
+    </w:p>
+    <w:p>
+      <w:pPr>
+        <w:numPr>
+          <w:ilvl w:val="1"/>
+          <w:numId w:val="7"/>
+        </w:numPr>
+      </w:pPr>
+      <w:r>
+        <w:rPr>
+          <w:b/>
+          <w:bCs/>
+        </w:rPr>
+        <w:t>Dependency:</w:t>
+      </w:r>
+      <w:r>
+        <w:t> Failure of a node causes failures in nodes dependent on it.</w:t>
+      </w:r>
+    </w:p>
+    <w:p>
+      <w:r>
+        <w:rPr>
+          <w:b/>
+          <w:bCs/>
+        </w:rPr>
+        <w:t>Mathematical Models:</w:t>
+      </w:r>
+    </w:p>
+    <w:p>
+      <w:pPr>
+        <w:numPr>
+          <w:ilvl w:val="0"/>
+          <w:numId w:val="8"/>
+        </w:numPr>
+      </w:pPr>
+      <w:r>
+        <w:rPr>
+          <w:b/>
+          <w:bCs/>
+        </w:rPr>
+        <w:t>Load Redistribution Models:</w:t>
+      </w:r>
+      <w:r>
+        <w:t> Redistribution of load from failed nodes to their neighbors, potentially causing cascading failures.</w:t>
+      </w:r>
+    </w:p>
+    <w:p>
+      <w:pPr>
+        <w:numPr>
+          <w:ilvl w:val="0"/>
+          <w:numId w:val="8"/>
+        </w:numPr>
+      </w:pPr>
+      <w:r>
+        <w:rPr>
+          <w:b/>
+          <w:bCs/>
+        </w:rPr>
+        <w:t>Dependency Networks:</w:t>
+      </w:r>
+      <w:r>
+        <w:t> Studying the propagation of failures through dependency links.</w:t>
+      </w:r>
+    </w:p>
+    <w:p>
+      <w:r>
+        <w:rPr>
+          <w:b/>
+          <w:bCs/>
+        </w:rPr>
+        <w:t>Applications:</w:t>
+      </w:r>
+    </w:p>
+    <w:p>
+      <w:pPr>
+        <w:numPr>
+          <w:ilvl w:val="0"/>
+          <w:numId w:val="9"/>
+        </w:numPr>
+      </w:pPr>
+      <w:r>
+        <w:rPr>
+          <w:b/>
+          <w:bCs/>
+        </w:rPr>
+        <w:t>Power Grids:</w:t>
+      </w:r>
+      <w:r>
+        <w:t> Understanding and preventing blackouts caused by cascading failures.</w:t>
+      </w:r>
+    </w:p>
+    <w:p>
+      <w:pPr>
+        <w:numPr>
+          <w:ilvl w:val="0"/>
+          <w:numId w:val="9"/>
+        </w:numPr>
+      </w:pPr>
+      <w:r>
+        <w:rPr>
+          <w:b/>
+          <w:bCs/>
+        </w:rPr>
+        <w:t>Financial Networks:</w:t>
+      </w:r>
+      <w:r>
+        <w:t> Analyzing systemic risks and preventing financial crises.</w:t>
+      </w:r>
+    </w:p>
+    <w:p>
+      <w:pPr>
+        <w:numPr>
+          <w:ilvl w:val="0"/>
+          <w:numId w:val="9"/>
+        </w:numPr>
+      </w:pPr>
+      <w:r>
+        <w:rPr>
+          <w:b/>
+          <w:bCs/>
+        </w:rPr>
+        <w:t>Infrastructure Systems:</w:t>
+      </w:r>
+      <w:r>
+        <w:t> Ensuring the stability of interconnected infrastructure networks.</w:t>
+      </w:r>
+    </w:p>
+    <w:p/>
     <w:sectPr>
       <w:pgSz w:w="12240" w:h="15840"/>
       <w:pgMar w:top="1440" w:right="1440" w:bottom="1440" w:left="1440" w:header="720" w:footer="720" w:gutter="0"/>
@@ -3468,6 +4096,1379 @@
     </w:sectPr>
   </w:body>
 </w:document>
+</file>
+
+<file path=word/numbering.xml><?xml version="1.0" encoding="utf-8"?>
+<w:numbering xmlns:wpc="http://schemas.microsoft.com/office/word/2010/wordprocessingCanvas" xmlns:cx="http://schemas.microsoft.com/office/drawing/2014/chartex" xmlns:cx1="http://schemas.microsoft.com/office/drawing/2015/9/8/chartex" xmlns:cx2="http://schemas.microsoft.com/office/drawing/2015/10/21/chartex" xmlns:cx3="http://schemas.microsoft.com/office/drawing/2016/5/9/chartex" xmlns:cx4="http://schemas.microsoft.com/office/drawing/2016/5/10/chartex" xmlns:cx5="http://schemas.microsoft.com/office/drawing/2016/5/11/chartex" xmlns:cx6="http://schemas.microsoft.com/office/drawing/2016/5/12/chartex" xmlns:cx7="http://schemas.microsoft.com/office/drawing/2016/5/13/chartex" xmlns:cx8="http://schemas.microsoft.com/office/drawing/2016/5/14/chartex" xmlns:mc="http://schemas.openxmlformats.org/markup-compatibility/2006" xmlns:aink="http://schemas.microsoft.com/office/drawing/2016/ink" xmlns:am3d="http://schemas.microsoft.com/office/drawing/2017/model3d" xmlns:o="urn:schemas-microsoft-com:office:office" xmlns:oel="http://schemas.microsoft.com/office/2019/extlst" xmlns:r="http://schemas.openxmlformats.org/officeDocument/2006/relationships" xmlns:m="http://schemas.openxmlformats.org/officeDocument/2006/math" xmlns:v="urn:schemas-microsoft-com:vml" xmlns:wp14="http://schemas.microsoft.com/office/word/2010/wordprocessingDrawing" xmlns:wp="http://schemas.openxmlformats.org/drawingml/2006/wordprocessingDrawing" xmlns:w10="urn:schemas-microsoft-com:office:word" xmlns:w="http://schemas.openxmlformats.org/wordprocessingml/2006/main" xmlns:w14="http://schemas.microsoft.com/office/word/2010/wordml" xmlns:w15="http://schemas.microsoft.com/office/word/2012/wordml" xmlns:w16cex="http://schemas.microsoft.com/office/word/2018/wordml/cex" xmlns:w16cid="http://schemas.microsoft.com/office/word/2016/wordml/cid" xmlns:w16="http://schemas.microsoft.com/office/word/2018/wordml" xmlns:w16sdtdh="http://schemas.microsoft.com/office/word/2020/wordml/sdtdatahash" xmlns:w16se="http://schemas.microsoft.com/office/word/2015/wordml/symex" xmlns:wpg="http://schemas.microsoft.com/office/word/2010/wordprocessingGroup" xmlns:wpi="http://schemas.microsoft.com/office/word/2010/wordprocessingInk" xmlns:wne="http://schemas.microsoft.com/office/word/2006/wordml" xmlns:wps="http://schemas.microsoft.com/office/word/2010/wordprocessingShape" mc:Ignorable="w14 w15 w16se w16cid w16 w16cex w16sdtdh wp14">
+  <w:abstractNum w:abstractNumId="0" w15:restartNumberingAfterBreak="0">
+    <w:nsid w:val="03017649"/>
+    <w:multiLevelType w:val="multilevel"/>
+    <w:tmpl w:val="33A6EA8C"/>
+    <w:lvl w:ilvl="0">
+      <w:start w:val="1"/>
+      <w:numFmt w:val="bullet"/>
+      <w:lvlText w:val=""/>
+      <w:lvlJc w:val="left"/>
+      <w:pPr>
+        <w:tabs>
+          <w:tab w:val="num" w:pos="720"/>
+        </w:tabs>
+        <w:ind w:left="720" w:hanging="360"/>
+      </w:pPr>
+      <w:rPr>
+        <w:rFonts w:ascii="Symbol" w:hAnsi="Symbol" w:hint="default"/>
+        <w:sz w:val="20"/>
+      </w:rPr>
+    </w:lvl>
+    <w:lvl w:ilvl="1" w:tentative="1">
+      <w:start w:val="1"/>
+      <w:numFmt w:val="bullet"/>
+      <w:lvlText w:val="o"/>
+      <w:lvlJc w:val="left"/>
+      <w:pPr>
+        <w:tabs>
+          <w:tab w:val="num" w:pos="1440"/>
+        </w:tabs>
+        <w:ind w:left="1440" w:hanging="360"/>
+      </w:pPr>
+      <w:rPr>
+        <w:rFonts w:ascii="Courier New" w:hAnsi="Courier New" w:hint="default"/>
+        <w:sz w:val="20"/>
+      </w:rPr>
+    </w:lvl>
+    <w:lvl w:ilvl="2" w:tentative="1">
+      <w:start w:val="1"/>
+      <w:numFmt w:val="bullet"/>
+      <w:lvlText w:val=""/>
+      <w:lvlJc w:val="left"/>
+      <w:pPr>
+        <w:tabs>
+          <w:tab w:val="num" w:pos="2160"/>
+        </w:tabs>
+        <w:ind w:left="2160" w:hanging="360"/>
+      </w:pPr>
+      <w:rPr>
+        <w:rFonts w:ascii="Wingdings" w:hAnsi="Wingdings" w:hint="default"/>
+        <w:sz w:val="20"/>
+      </w:rPr>
+    </w:lvl>
+    <w:lvl w:ilvl="3" w:tentative="1">
+      <w:start w:val="1"/>
+      <w:numFmt w:val="bullet"/>
+      <w:lvlText w:val=""/>
+      <w:lvlJc w:val="left"/>
+      <w:pPr>
+        <w:tabs>
+          <w:tab w:val="num" w:pos="2880"/>
+        </w:tabs>
+        <w:ind w:left="2880" w:hanging="360"/>
+      </w:pPr>
+      <w:rPr>
+        <w:rFonts w:ascii="Wingdings" w:hAnsi="Wingdings" w:hint="default"/>
+        <w:sz w:val="20"/>
+      </w:rPr>
+    </w:lvl>
+    <w:lvl w:ilvl="4" w:tentative="1">
+      <w:start w:val="1"/>
+      <w:numFmt w:val="bullet"/>
+      <w:lvlText w:val=""/>
+      <w:lvlJc w:val="left"/>
+      <w:pPr>
+        <w:tabs>
+          <w:tab w:val="num" w:pos="3600"/>
+        </w:tabs>
+        <w:ind w:left="3600" w:hanging="360"/>
+      </w:pPr>
+      <w:rPr>
+        <w:rFonts w:ascii="Wingdings" w:hAnsi="Wingdings" w:hint="default"/>
+        <w:sz w:val="20"/>
+      </w:rPr>
+    </w:lvl>
+    <w:lvl w:ilvl="5" w:tentative="1">
+      <w:start w:val="1"/>
+      <w:numFmt w:val="bullet"/>
+      <w:lvlText w:val=""/>
+      <w:lvlJc w:val="left"/>
+      <w:pPr>
+        <w:tabs>
+          <w:tab w:val="num" w:pos="4320"/>
+        </w:tabs>
+        <w:ind w:left="4320" w:hanging="360"/>
+      </w:pPr>
+      <w:rPr>
+        <w:rFonts w:ascii="Wingdings" w:hAnsi="Wingdings" w:hint="default"/>
+        <w:sz w:val="20"/>
+      </w:rPr>
+    </w:lvl>
+    <w:lvl w:ilvl="6" w:tentative="1">
+      <w:start w:val="1"/>
+      <w:numFmt w:val="bullet"/>
+      <w:lvlText w:val=""/>
+      <w:lvlJc w:val="left"/>
+      <w:pPr>
+        <w:tabs>
+          <w:tab w:val="num" w:pos="5040"/>
+        </w:tabs>
+        <w:ind w:left="5040" w:hanging="360"/>
+      </w:pPr>
+      <w:rPr>
+        <w:rFonts w:ascii="Wingdings" w:hAnsi="Wingdings" w:hint="default"/>
+        <w:sz w:val="20"/>
+      </w:rPr>
+    </w:lvl>
+    <w:lvl w:ilvl="7" w:tentative="1">
+      <w:start w:val="1"/>
+      <w:numFmt w:val="bullet"/>
+      <w:lvlText w:val=""/>
+      <w:lvlJc w:val="left"/>
+      <w:pPr>
+        <w:tabs>
+          <w:tab w:val="num" w:pos="5760"/>
+        </w:tabs>
+        <w:ind w:left="5760" w:hanging="360"/>
+      </w:pPr>
+      <w:rPr>
+        <w:rFonts w:ascii="Wingdings" w:hAnsi="Wingdings" w:hint="default"/>
+        <w:sz w:val="20"/>
+      </w:rPr>
+    </w:lvl>
+    <w:lvl w:ilvl="8" w:tentative="1">
+      <w:start w:val="1"/>
+      <w:numFmt w:val="bullet"/>
+      <w:lvlText w:val=""/>
+      <w:lvlJc w:val="left"/>
+      <w:pPr>
+        <w:tabs>
+          <w:tab w:val="num" w:pos="6480"/>
+        </w:tabs>
+        <w:ind w:left="6480" w:hanging="360"/>
+      </w:pPr>
+      <w:rPr>
+        <w:rFonts w:ascii="Wingdings" w:hAnsi="Wingdings" w:hint="default"/>
+        <w:sz w:val="20"/>
+      </w:rPr>
+    </w:lvl>
+  </w:abstractNum>
+  <w:abstractNum w:abstractNumId="1" w15:restartNumberingAfterBreak="0">
+    <w:nsid w:val="2A4F5288"/>
+    <w:multiLevelType w:val="multilevel"/>
+    <w:tmpl w:val="D74E4BF2"/>
+    <w:lvl w:ilvl="0">
+      <w:start w:val="1"/>
+      <w:numFmt w:val="bullet"/>
+      <w:lvlText w:val=""/>
+      <w:lvlJc w:val="left"/>
+      <w:pPr>
+        <w:tabs>
+          <w:tab w:val="num" w:pos="720"/>
+        </w:tabs>
+        <w:ind w:left="720" w:hanging="360"/>
+      </w:pPr>
+      <w:rPr>
+        <w:rFonts w:ascii="Symbol" w:hAnsi="Symbol" w:hint="default"/>
+        <w:sz w:val="20"/>
+      </w:rPr>
+    </w:lvl>
+    <w:lvl w:ilvl="1" w:tentative="1">
+      <w:start w:val="1"/>
+      <w:numFmt w:val="bullet"/>
+      <w:lvlText w:val="o"/>
+      <w:lvlJc w:val="left"/>
+      <w:pPr>
+        <w:tabs>
+          <w:tab w:val="num" w:pos="1440"/>
+        </w:tabs>
+        <w:ind w:left="1440" w:hanging="360"/>
+      </w:pPr>
+      <w:rPr>
+        <w:rFonts w:ascii="Courier New" w:hAnsi="Courier New" w:hint="default"/>
+        <w:sz w:val="20"/>
+      </w:rPr>
+    </w:lvl>
+    <w:lvl w:ilvl="2" w:tentative="1">
+      <w:start w:val="1"/>
+      <w:numFmt w:val="bullet"/>
+      <w:lvlText w:val=""/>
+      <w:lvlJc w:val="left"/>
+      <w:pPr>
+        <w:tabs>
+          <w:tab w:val="num" w:pos="2160"/>
+        </w:tabs>
+        <w:ind w:left="2160" w:hanging="360"/>
+      </w:pPr>
+      <w:rPr>
+        <w:rFonts w:ascii="Wingdings" w:hAnsi="Wingdings" w:hint="default"/>
+        <w:sz w:val="20"/>
+      </w:rPr>
+    </w:lvl>
+    <w:lvl w:ilvl="3" w:tentative="1">
+      <w:start w:val="1"/>
+      <w:numFmt w:val="bullet"/>
+      <w:lvlText w:val=""/>
+      <w:lvlJc w:val="left"/>
+      <w:pPr>
+        <w:tabs>
+          <w:tab w:val="num" w:pos="2880"/>
+        </w:tabs>
+        <w:ind w:left="2880" w:hanging="360"/>
+      </w:pPr>
+      <w:rPr>
+        <w:rFonts w:ascii="Wingdings" w:hAnsi="Wingdings" w:hint="default"/>
+        <w:sz w:val="20"/>
+      </w:rPr>
+    </w:lvl>
+    <w:lvl w:ilvl="4" w:tentative="1">
+      <w:start w:val="1"/>
+      <w:numFmt w:val="bullet"/>
+      <w:lvlText w:val=""/>
+      <w:lvlJc w:val="left"/>
+      <w:pPr>
+        <w:tabs>
+          <w:tab w:val="num" w:pos="3600"/>
+        </w:tabs>
+        <w:ind w:left="3600" w:hanging="360"/>
+      </w:pPr>
+      <w:rPr>
+        <w:rFonts w:ascii="Wingdings" w:hAnsi="Wingdings" w:hint="default"/>
+        <w:sz w:val="20"/>
+      </w:rPr>
+    </w:lvl>
+    <w:lvl w:ilvl="5" w:tentative="1">
+      <w:start w:val="1"/>
+      <w:numFmt w:val="bullet"/>
+      <w:lvlText w:val=""/>
+      <w:lvlJc w:val="left"/>
+      <w:pPr>
+        <w:tabs>
+          <w:tab w:val="num" w:pos="4320"/>
+        </w:tabs>
+        <w:ind w:left="4320" w:hanging="360"/>
+      </w:pPr>
+      <w:rPr>
+        <w:rFonts w:ascii="Wingdings" w:hAnsi="Wingdings" w:hint="default"/>
+        <w:sz w:val="20"/>
+      </w:rPr>
+    </w:lvl>
+    <w:lvl w:ilvl="6" w:tentative="1">
+      <w:start w:val="1"/>
+      <w:numFmt w:val="bullet"/>
+      <w:lvlText w:val=""/>
+      <w:lvlJc w:val="left"/>
+      <w:pPr>
+        <w:tabs>
+          <w:tab w:val="num" w:pos="5040"/>
+        </w:tabs>
+        <w:ind w:left="5040" w:hanging="360"/>
+      </w:pPr>
+      <w:rPr>
+        <w:rFonts w:ascii="Wingdings" w:hAnsi="Wingdings" w:hint="default"/>
+        <w:sz w:val="20"/>
+      </w:rPr>
+    </w:lvl>
+    <w:lvl w:ilvl="7" w:tentative="1">
+      <w:start w:val="1"/>
+      <w:numFmt w:val="bullet"/>
+      <w:lvlText w:val=""/>
+      <w:lvlJc w:val="left"/>
+      <w:pPr>
+        <w:tabs>
+          <w:tab w:val="num" w:pos="5760"/>
+        </w:tabs>
+        <w:ind w:left="5760" w:hanging="360"/>
+      </w:pPr>
+      <w:rPr>
+        <w:rFonts w:ascii="Wingdings" w:hAnsi="Wingdings" w:hint="default"/>
+        <w:sz w:val="20"/>
+      </w:rPr>
+    </w:lvl>
+    <w:lvl w:ilvl="8" w:tentative="1">
+      <w:start w:val="1"/>
+      <w:numFmt w:val="bullet"/>
+      <w:lvlText w:val=""/>
+      <w:lvlJc w:val="left"/>
+      <w:pPr>
+        <w:tabs>
+          <w:tab w:val="num" w:pos="6480"/>
+        </w:tabs>
+        <w:ind w:left="6480" w:hanging="360"/>
+      </w:pPr>
+      <w:rPr>
+        <w:rFonts w:ascii="Wingdings" w:hAnsi="Wingdings" w:hint="default"/>
+        <w:sz w:val="20"/>
+      </w:rPr>
+    </w:lvl>
+  </w:abstractNum>
+  <w:abstractNum w:abstractNumId="2" w15:restartNumberingAfterBreak="0">
+    <w:nsid w:val="2AA23F9D"/>
+    <w:multiLevelType w:val="multilevel"/>
+    <w:tmpl w:val="521C94C0"/>
+    <w:lvl w:ilvl="0">
+      <w:start w:val="1"/>
+      <w:numFmt w:val="bullet"/>
+      <w:lvlText w:val=""/>
+      <w:lvlJc w:val="left"/>
+      <w:pPr>
+        <w:tabs>
+          <w:tab w:val="num" w:pos="720"/>
+        </w:tabs>
+        <w:ind w:left="720" w:hanging="360"/>
+      </w:pPr>
+      <w:rPr>
+        <w:rFonts w:ascii="Symbol" w:hAnsi="Symbol" w:hint="default"/>
+        <w:sz w:val="20"/>
+      </w:rPr>
+    </w:lvl>
+    <w:lvl w:ilvl="1" w:tentative="1">
+      <w:start w:val="1"/>
+      <w:numFmt w:val="bullet"/>
+      <w:lvlText w:val="o"/>
+      <w:lvlJc w:val="left"/>
+      <w:pPr>
+        <w:tabs>
+          <w:tab w:val="num" w:pos="1440"/>
+        </w:tabs>
+        <w:ind w:left="1440" w:hanging="360"/>
+      </w:pPr>
+      <w:rPr>
+        <w:rFonts w:ascii="Courier New" w:hAnsi="Courier New" w:hint="default"/>
+        <w:sz w:val="20"/>
+      </w:rPr>
+    </w:lvl>
+    <w:lvl w:ilvl="2" w:tentative="1">
+      <w:start w:val="1"/>
+      <w:numFmt w:val="bullet"/>
+      <w:lvlText w:val=""/>
+      <w:lvlJc w:val="left"/>
+      <w:pPr>
+        <w:tabs>
+          <w:tab w:val="num" w:pos="2160"/>
+        </w:tabs>
+        <w:ind w:left="2160" w:hanging="360"/>
+      </w:pPr>
+      <w:rPr>
+        <w:rFonts w:ascii="Wingdings" w:hAnsi="Wingdings" w:hint="default"/>
+        <w:sz w:val="20"/>
+      </w:rPr>
+    </w:lvl>
+    <w:lvl w:ilvl="3" w:tentative="1">
+      <w:start w:val="1"/>
+      <w:numFmt w:val="bullet"/>
+      <w:lvlText w:val=""/>
+      <w:lvlJc w:val="left"/>
+      <w:pPr>
+        <w:tabs>
+          <w:tab w:val="num" w:pos="2880"/>
+        </w:tabs>
+        <w:ind w:left="2880" w:hanging="360"/>
+      </w:pPr>
+      <w:rPr>
+        <w:rFonts w:ascii="Wingdings" w:hAnsi="Wingdings" w:hint="default"/>
+        <w:sz w:val="20"/>
+      </w:rPr>
+    </w:lvl>
+    <w:lvl w:ilvl="4" w:tentative="1">
+      <w:start w:val="1"/>
+      <w:numFmt w:val="bullet"/>
+      <w:lvlText w:val=""/>
+      <w:lvlJc w:val="left"/>
+      <w:pPr>
+        <w:tabs>
+          <w:tab w:val="num" w:pos="3600"/>
+        </w:tabs>
+        <w:ind w:left="3600" w:hanging="360"/>
+      </w:pPr>
+      <w:rPr>
+        <w:rFonts w:ascii="Wingdings" w:hAnsi="Wingdings" w:hint="default"/>
+        <w:sz w:val="20"/>
+      </w:rPr>
+    </w:lvl>
+    <w:lvl w:ilvl="5" w:tentative="1">
+      <w:start w:val="1"/>
+      <w:numFmt w:val="bullet"/>
+      <w:lvlText w:val=""/>
+      <w:lvlJc w:val="left"/>
+      <w:pPr>
+        <w:tabs>
+          <w:tab w:val="num" w:pos="4320"/>
+        </w:tabs>
+        <w:ind w:left="4320" w:hanging="360"/>
+      </w:pPr>
+      <w:rPr>
+        <w:rFonts w:ascii="Wingdings" w:hAnsi="Wingdings" w:hint="default"/>
+        <w:sz w:val="20"/>
+      </w:rPr>
+    </w:lvl>
+    <w:lvl w:ilvl="6" w:tentative="1">
+      <w:start w:val="1"/>
+      <w:numFmt w:val="bullet"/>
+      <w:lvlText w:val=""/>
+      <w:lvlJc w:val="left"/>
+      <w:pPr>
+        <w:tabs>
+          <w:tab w:val="num" w:pos="5040"/>
+        </w:tabs>
+        <w:ind w:left="5040" w:hanging="360"/>
+      </w:pPr>
+      <w:rPr>
+        <w:rFonts w:ascii="Wingdings" w:hAnsi="Wingdings" w:hint="default"/>
+        <w:sz w:val="20"/>
+      </w:rPr>
+    </w:lvl>
+    <w:lvl w:ilvl="7" w:tentative="1">
+      <w:start w:val="1"/>
+      <w:numFmt w:val="bullet"/>
+      <w:lvlText w:val=""/>
+      <w:lvlJc w:val="left"/>
+      <w:pPr>
+        <w:tabs>
+          <w:tab w:val="num" w:pos="5760"/>
+        </w:tabs>
+        <w:ind w:left="5760" w:hanging="360"/>
+      </w:pPr>
+      <w:rPr>
+        <w:rFonts w:ascii="Wingdings" w:hAnsi="Wingdings" w:hint="default"/>
+        <w:sz w:val="20"/>
+      </w:rPr>
+    </w:lvl>
+    <w:lvl w:ilvl="8" w:tentative="1">
+      <w:start w:val="1"/>
+      <w:numFmt w:val="bullet"/>
+      <w:lvlText w:val=""/>
+      <w:lvlJc w:val="left"/>
+      <w:pPr>
+        <w:tabs>
+          <w:tab w:val="num" w:pos="6480"/>
+        </w:tabs>
+        <w:ind w:left="6480" w:hanging="360"/>
+      </w:pPr>
+      <w:rPr>
+        <w:rFonts w:ascii="Wingdings" w:hAnsi="Wingdings" w:hint="default"/>
+        <w:sz w:val="20"/>
+      </w:rPr>
+    </w:lvl>
+  </w:abstractNum>
+  <w:abstractNum w:abstractNumId="3" w15:restartNumberingAfterBreak="0">
+    <w:nsid w:val="2D6F360B"/>
+    <w:multiLevelType w:val="multilevel"/>
+    <w:tmpl w:val="FBC420DC"/>
+    <w:lvl w:ilvl="0">
+      <w:start w:val="1"/>
+      <w:numFmt w:val="bullet"/>
+      <w:lvlText w:val=""/>
+      <w:lvlJc w:val="left"/>
+      <w:pPr>
+        <w:tabs>
+          <w:tab w:val="num" w:pos="720"/>
+        </w:tabs>
+        <w:ind w:left="720" w:hanging="360"/>
+      </w:pPr>
+      <w:rPr>
+        <w:rFonts w:ascii="Symbol" w:hAnsi="Symbol" w:hint="default"/>
+        <w:sz w:val="20"/>
+      </w:rPr>
+    </w:lvl>
+    <w:lvl w:ilvl="1" w:tentative="1">
+      <w:start w:val="1"/>
+      <w:numFmt w:val="bullet"/>
+      <w:lvlText w:val="o"/>
+      <w:lvlJc w:val="left"/>
+      <w:pPr>
+        <w:tabs>
+          <w:tab w:val="num" w:pos="1440"/>
+        </w:tabs>
+        <w:ind w:left="1440" w:hanging="360"/>
+      </w:pPr>
+      <w:rPr>
+        <w:rFonts w:ascii="Courier New" w:hAnsi="Courier New" w:hint="default"/>
+        <w:sz w:val="20"/>
+      </w:rPr>
+    </w:lvl>
+    <w:lvl w:ilvl="2" w:tentative="1">
+      <w:start w:val="1"/>
+      <w:numFmt w:val="bullet"/>
+      <w:lvlText w:val=""/>
+      <w:lvlJc w:val="left"/>
+      <w:pPr>
+        <w:tabs>
+          <w:tab w:val="num" w:pos="2160"/>
+        </w:tabs>
+        <w:ind w:left="2160" w:hanging="360"/>
+      </w:pPr>
+      <w:rPr>
+        <w:rFonts w:ascii="Wingdings" w:hAnsi="Wingdings" w:hint="default"/>
+        <w:sz w:val="20"/>
+      </w:rPr>
+    </w:lvl>
+    <w:lvl w:ilvl="3" w:tentative="1">
+      <w:start w:val="1"/>
+      <w:numFmt w:val="bullet"/>
+      <w:lvlText w:val=""/>
+      <w:lvlJc w:val="left"/>
+      <w:pPr>
+        <w:tabs>
+          <w:tab w:val="num" w:pos="2880"/>
+        </w:tabs>
+        <w:ind w:left="2880" w:hanging="360"/>
+      </w:pPr>
+      <w:rPr>
+        <w:rFonts w:ascii="Wingdings" w:hAnsi="Wingdings" w:hint="default"/>
+        <w:sz w:val="20"/>
+      </w:rPr>
+    </w:lvl>
+    <w:lvl w:ilvl="4" w:tentative="1">
+      <w:start w:val="1"/>
+      <w:numFmt w:val="bullet"/>
+      <w:lvlText w:val=""/>
+      <w:lvlJc w:val="left"/>
+      <w:pPr>
+        <w:tabs>
+          <w:tab w:val="num" w:pos="3600"/>
+        </w:tabs>
+        <w:ind w:left="3600" w:hanging="360"/>
+      </w:pPr>
+      <w:rPr>
+        <w:rFonts w:ascii="Wingdings" w:hAnsi="Wingdings" w:hint="default"/>
+        <w:sz w:val="20"/>
+      </w:rPr>
+    </w:lvl>
+    <w:lvl w:ilvl="5" w:tentative="1">
+      <w:start w:val="1"/>
+      <w:numFmt w:val="bullet"/>
+      <w:lvlText w:val=""/>
+      <w:lvlJc w:val="left"/>
+      <w:pPr>
+        <w:tabs>
+          <w:tab w:val="num" w:pos="4320"/>
+        </w:tabs>
+        <w:ind w:left="4320" w:hanging="360"/>
+      </w:pPr>
+      <w:rPr>
+        <w:rFonts w:ascii="Wingdings" w:hAnsi="Wingdings" w:hint="default"/>
+        <w:sz w:val="20"/>
+      </w:rPr>
+    </w:lvl>
+    <w:lvl w:ilvl="6" w:tentative="1">
+      <w:start w:val="1"/>
+      <w:numFmt w:val="bullet"/>
+      <w:lvlText w:val=""/>
+      <w:lvlJc w:val="left"/>
+      <w:pPr>
+        <w:tabs>
+          <w:tab w:val="num" w:pos="5040"/>
+        </w:tabs>
+        <w:ind w:left="5040" w:hanging="360"/>
+      </w:pPr>
+      <w:rPr>
+        <w:rFonts w:ascii="Wingdings" w:hAnsi="Wingdings" w:hint="default"/>
+        <w:sz w:val="20"/>
+      </w:rPr>
+    </w:lvl>
+    <w:lvl w:ilvl="7" w:tentative="1">
+      <w:start w:val="1"/>
+      <w:numFmt w:val="bullet"/>
+      <w:lvlText w:val=""/>
+      <w:lvlJc w:val="left"/>
+      <w:pPr>
+        <w:tabs>
+          <w:tab w:val="num" w:pos="5760"/>
+        </w:tabs>
+        <w:ind w:left="5760" w:hanging="360"/>
+      </w:pPr>
+      <w:rPr>
+        <w:rFonts w:ascii="Wingdings" w:hAnsi="Wingdings" w:hint="default"/>
+        <w:sz w:val="20"/>
+      </w:rPr>
+    </w:lvl>
+    <w:lvl w:ilvl="8" w:tentative="1">
+      <w:start w:val="1"/>
+      <w:numFmt w:val="bullet"/>
+      <w:lvlText w:val=""/>
+      <w:lvlJc w:val="left"/>
+      <w:pPr>
+        <w:tabs>
+          <w:tab w:val="num" w:pos="6480"/>
+        </w:tabs>
+        <w:ind w:left="6480" w:hanging="360"/>
+      </w:pPr>
+      <w:rPr>
+        <w:rFonts w:ascii="Wingdings" w:hAnsi="Wingdings" w:hint="default"/>
+        <w:sz w:val="20"/>
+      </w:rPr>
+    </w:lvl>
+  </w:abstractNum>
+  <w:abstractNum w:abstractNumId="4" w15:restartNumberingAfterBreak="0">
+    <w:nsid w:val="34C656CA"/>
+    <w:multiLevelType w:val="multilevel"/>
+    <w:tmpl w:val="B2980B34"/>
+    <w:lvl w:ilvl="0">
+      <w:start w:val="1"/>
+      <w:numFmt w:val="bullet"/>
+      <w:lvlText w:val=""/>
+      <w:lvlJc w:val="left"/>
+      <w:pPr>
+        <w:tabs>
+          <w:tab w:val="num" w:pos="720"/>
+        </w:tabs>
+        <w:ind w:left="720" w:hanging="360"/>
+      </w:pPr>
+      <w:rPr>
+        <w:rFonts w:ascii="Symbol" w:hAnsi="Symbol" w:hint="default"/>
+        <w:sz w:val="20"/>
+      </w:rPr>
+    </w:lvl>
+    <w:lvl w:ilvl="1">
+      <w:start w:val="1"/>
+      <w:numFmt w:val="bullet"/>
+      <w:lvlText w:val="o"/>
+      <w:lvlJc w:val="left"/>
+      <w:pPr>
+        <w:tabs>
+          <w:tab w:val="num" w:pos="1440"/>
+        </w:tabs>
+        <w:ind w:left="1440" w:hanging="360"/>
+      </w:pPr>
+      <w:rPr>
+        <w:rFonts w:ascii="Courier New" w:hAnsi="Courier New" w:hint="default"/>
+        <w:sz w:val="20"/>
+      </w:rPr>
+    </w:lvl>
+    <w:lvl w:ilvl="2" w:tentative="1">
+      <w:start w:val="1"/>
+      <w:numFmt w:val="bullet"/>
+      <w:lvlText w:val=""/>
+      <w:lvlJc w:val="left"/>
+      <w:pPr>
+        <w:tabs>
+          <w:tab w:val="num" w:pos="2160"/>
+        </w:tabs>
+        <w:ind w:left="2160" w:hanging="360"/>
+      </w:pPr>
+      <w:rPr>
+        <w:rFonts w:ascii="Wingdings" w:hAnsi="Wingdings" w:hint="default"/>
+        <w:sz w:val="20"/>
+      </w:rPr>
+    </w:lvl>
+    <w:lvl w:ilvl="3" w:tentative="1">
+      <w:start w:val="1"/>
+      <w:numFmt w:val="bullet"/>
+      <w:lvlText w:val=""/>
+      <w:lvlJc w:val="left"/>
+      <w:pPr>
+        <w:tabs>
+          <w:tab w:val="num" w:pos="2880"/>
+        </w:tabs>
+        <w:ind w:left="2880" w:hanging="360"/>
+      </w:pPr>
+      <w:rPr>
+        <w:rFonts w:ascii="Wingdings" w:hAnsi="Wingdings" w:hint="default"/>
+        <w:sz w:val="20"/>
+      </w:rPr>
+    </w:lvl>
+    <w:lvl w:ilvl="4" w:tentative="1">
+      <w:start w:val="1"/>
+      <w:numFmt w:val="bullet"/>
+      <w:lvlText w:val=""/>
+      <w:lvlJc w:val="left"/>
+      <w:pPr>
+        <w:tabs>
+          <w:tab w:val="num" w:pos="3600"/>
+        </w:tabs>
+        <w:ind w:left="3600" w:hanging="360"/>
+      </w:pPr>
+      <w:rPr>
+        <w:rFonts w:ascii="Wingdings" w:hAnsi="Wingdings" w:hint="default"/>
+        <w:sz w:val="20"/>
+      </w:rPr>
+    </w:lvl>
+    <w:lvl w:ilvl="5" w:tentative="1">
+      <w:start w:val="1"/>
+      <w:numFmt w:val="bullet"/>
+      <w:lvlText w:val=""/>
+      <w:lvlJc w:val="left"/>
+      <w:pPr>
+        <w:tabs>
+          <w:tab w:val="num" w:pos="4320"/>
+        </w:tabs>
+        <w:ind w:left="4320" w:hanging="360"/>
+      </w:pPr>
+      <w:rPr>
+        <w:rFonts w:ascii="Wingdings" w:hAnsi="Wingdings" w:hint="default"/>
+        <w:sz w:val="20"/>
+      </w:rPr>
+    </w:lvl>
+    <w:lvl w:ilvl="6" w:tentative="1">
+      <w:start w:val="1"/>
+      <w:numFmt w:val="bullet"/>
+      <w:lvlText w:val=""/>
+      <w:lvlJc w:val="left"/>
+      <w:pPr>
+        <w:tabs>
+          <w:tab w:val="num" w:pos="5040"/>
+        </w:tabs>
+        <w:ind w:left="5040" w:hanging="360"/>
+      </w:pPr>
+      <w:rPr>
+        <w:rFonts w:ascii="Wingdings" w:hAnsi="Wingdings" w:hint="default"/>
+        <w:sz w:val="20"/>
+      </w:rPr>
+    </w:lvl>
+    <w:lvl w:ilvl="7" w:tentative="1">
+      <w:start w:val="1"/>
+      <w:numFmt w:val="bullet"/>
+      <w:lvlText w:val=""/>
+      <w:lvlJc w:val="left"/>
+      <w:pPr>
+        <w:tabs>
+          <w:tab w:val="num" w:pos="5760"/>
+        </w:tabs>
+        <w:ind w:left="5760" w:hanging="360"/>
+      </w:pPr>
+      <w:rPr>
+        <w:rFonts w:ascii="Wingdings" w:hAnsi="Wingdings" w:hint="default"/>
+        <w:sz w:val="20"/>
+      </w:rPr>
+    </w:lvl>
+    <w:lvl w:ilvl="8" w:tentative="1">
+      <w:start w:val="1"/>
+      <w:numFmt w:val="bullet"/>
+      <w:lvlText w:val=""/>
+      <w:lvlJc w:val="left"/>
+      <w:pPr>
+        <w:tabs>
+          <w:tab w:val="num" w:pos="6480"/>
+        </w:tabs>
+        <w:ind w:left="6480" w:hanging="360"/>
+      </w:pPr>
+      <w:rPr>
+        <w:rFonts w:ascii="Wingdings" w:hAnsi="Wingdings" w:hint="default"/>
+        <w:sz w:val="20"/>
+      </w:rPr>
+    </w:lvl>
+  </w:abstractNum>
+  <w:abstractNum w:abstractNumId="5" w15:restartNumberingAfterBreak="0">
+    <w:nsid w:val="3F1D0F89"/>
+    <w:multiLevelType w:val="multilevel"/>
+    <w:tmpl w:val="7590B7E6"/>
+    <w:lvl w:ilvl="0">
+      <w:start w:val="1"/>
+      <w:numFmt w:val="bullet"/>
+      <w:lvlText w:val=""/>
+      <w:lvlJc w:val="left"/>
+      <w:pPr>
+        <w:tabs>
+          <w:tab w:val="num" w:pos="720"/>
+        </w:tabs>
+        <w:ind w:left="720" w:hanging="360"/>
+      </w:pPr>
+      <w:rPr>
+        <w:rFonts w:ascii="Symbol" w:hAnsi="Symbol" w:hint="default"/>
+        <w:sz w:val="20"/>
+      </w:rPr>
+    </w:lvl>
+    <w:lvl w:ilvl="1">
+      <w:start w:val="1"/>
+      <w:numFmt w:val="bullet"/>
+      <w:lvlText w:val="o"/>
+      <w:lvlJc w:val="left"/>
+      <w:pPr>
+        <w:tabs>
+          <w:tab w:val="num" w:pos="1440"/>
+        </w:tabs>
+        <w:ind w:left="1440" w:hanging="360"/>
+      </w:pPr>
+      <w:rPr>
+        <w:rFonts w:ascii="Courier New" w:hAnsi="Courier New" w:hint="default"/>
+        <w:sz w:val="20"/>
+      </w:rPr>
+    </w:lvl>
+    <w:lvl w:ilvl="2" w:tentative="1">
+      <w:start w:val="1"/>
+      <w:numFmt w:val="bullet"/>
+      <w:lvlText w:val=""/>
+      <w:lvlJc w:val="left"/>
+      <w:pPr>
+        <w:tabs>
+          <w:tab w:val="num" w:pos="2160"/>
+        </w:tabs>
+        <w:ind w:left="2160" w:hanging="360"/>
+      </w:pPr>
+      <w:rPr>
+        <w:rFonts w:ascii="Wingdings" w:hAnsi="Wingdings" w:hint="default"/>
+        <w:sz w:val="20"/>
+      </w:rPr>
+    </w:lvl>
+    <w:lvl w:ilvl="3" w:tentative="1">
+      <w:start w:val="1"/>
+      <w:numFmt w:val="bullet"/>
+      <w:lvlText w:val=""/>
+      <w:lvlJc w:val="left"/>
+      <w:pPr>
+        <w:tabs>
+          <w:tab w:val="num" w:pos="2880"/>
+        </w:tabs>
+        <w:ind w:left="2880" w:hanging="360"/>
+      </w:pPr>
+      <w:rPr>
+        <w:rFonts w:ascii="Wingdings" w:hAnsi="Wingdings" w:hint="default"/>
+        <w:sz w:val="20"/>
+      </w:rPr>
+    </w:lvl>
+    <w:lvl w:ilvl="4" w:tentative="1">
+      <w:start w:val="1"/>
+      <w:numFmt w:val="bullet"/>
+      <w:lvlText w:val=""/>
+      <w:lvlJc w:val="left"/>
+      <w:pPr>
+        <w:tabs>
+          <w:tab w:val="num" w:pos="3600"/>
+        </w:tabs>
+        <w:ind w:left="3600" w:hanging="360"/>
+      </w:pPr>
+      <w:rPr>
+        <w:rFonts w:ascii="Wingdings" w:hAnsi="Wingdings" w:hint="default"/>
+        <w:sz w:val="20"/>
+      </w:rPr>
+    </w:lvl>
+    <w:lvl w:ilvl="5" w:tentative="1">
+      <w:start w:val="1"/>
+      <w:numFmt w:val="bullet"/>
+      <w:lvlText w:val=""/>
+      <w:lvlJc w:val="left"/>
+      <w:pPr>
+        <w:tabs>
+          <w:tab w:val="num" w:pos="4320"/>
+        </w:tabs>
+        <w:ind w:left="4320" w:hanging="360"/>
+      </w:pPr>
+      <w:rPr>
+        <w:rFonts w:ascii="Wingdings" w:hAnsi="Wingdings" w:hint="default"/>
+        <w:sz w:val="20"/>
+      </w:rPr>
+    </w:lvl>
+    <w:lvl w:ilvl="6" w:tentative="1">
+      <w:start w:val="1"/>
+      <w:numFmt w:val="bullet"/>
+      <w:lvlText w:val=""/>
+      <w:lvlJc w:val="left"/>
+      <w:pPr>
+        <w:tabs>
+          <w:tab w:val="num" w:pos="5040"/>
+        </w:tabs>
+        <w:ind w:left="5040" w:hanging="360"/>
+      </w:pPr>
+      <w:rPr>
+        <w:rFonts w:ascii="Wingdings" w:hAnsi="Wingdings" w:hint="default"/>
+        <w:sz w:val="20"/>
+      </w:rPr>
+    </w:lvl>
+    <w:lvl w:ilvl="7" w:tentative="1">
+      <w:start w:val="1"/>
+      <w:numFmt w:val="bullet"/>
+      <w:lvlText w:val=""/>
+      <w:lvlJc w:val="left"/>
+      <w:pPr>
+        <w:tabs>
+          <w:tab w:val="num" w:pos="5760"/>
+        </w:tabs>
+        <w:ind w:left="5760" w:hanging="360"/>
+      </w:pPr>
+      <w:rPr>
+        <w:rFonts w:ascii="Wingdings" w:hAnsi="Wingdings" w:hint="default"/>
+        <w:sz w:val="20"/>
+      </w:rPr>
+    </w:lvl>
+    <w:lvl w:ilvl="8" w:tentative="1">
+      <w:start w:val="1"/>
+      <w:numFmt w:val="bullet"/>
+      <w:lvlText w:val=""/>
+      <w:lvlJc w:val="left"/>
+      <w:pPr>
+        <w:tabs>
+          <w:tab w:val="num" w:pos="6480"/>
+        </w:tabs>
+        <w:ind w:left="6480" w:hanging="360"/>
+      </w:pPr>
+      <w:rPr>
+        <w:rFonts w:ascii="Wingdings" w:hAnsi="Wingdings" w:hint="default"/>
+        <w:sz w:val="20"/>
+      </w:rPr>
+    </w:lvl>
+  </w:abstractNum>
+  <w:abstractNum w:abstractNumId="6" w15:restartNumberingAfterBreak="0">
+    <w:nsid w:val="3F9A4A35"/>
+    <w:multiLevelType w:val="multilevel"/>
+    <w:tmpl w:val="36E08C92"/>
+    <w:lvl w:ilvl="0">
+      <w:start w:val="1"/>
+      <w:numFmt w:val="bullet"/>
+      <w:lvlText w:val=""/>
+      <w:lvlJc w:val="left"/>
+      <w:pPr>
+        <w:tabs>
+          <w:tab w:val="num" w:pos="720"/>
+        </w:tabs>
+        <w:ind w:left="720" w:hanging="360"/>
+      </w:pPr>
+      <w:rPr>
+        <w:rFonts w:ascii="Symbol" w:hAnsi="Symbol" w:hint="default"/>
+        <w:sz w:val="20"/>
+      </w:rPr>
+    </w:lvl>
+    <w:lvl w:ilvl="1" w:tentative="1">
+      <w:start w:val="1"/>
+      <w:numFmt w:val="bullet"/>
+      <w:lvlText w:val="o"/>
+      <w:lvlJc w:val="left"/>
+      <w:pPr>
+        <w:tabs>
+          <w:tab w:val="num" w:pos="1440"/>
+        </w:tabs>
+        <w:ind w:left="1440" w:hanging="360"/>
+      </w:pPr>
+      <w:rPr>
+        <w:rFonts w:ascii="Courier New" w:hAnsi="Courier New" w:hint="default"/>
+        <w:sz w:val="20"/>
+      </w:rPr>
+    </w:lvl>
+    <w:lvl w:ilvl="2" w:tentative="1">
+      <w:start w:val="1"/>
+      <w:numFmt w:val="bullet"/>
+      <w:lvlText w:val=""/>
+      <w:lvlJc w:val="left"/>
+      <w:pPr>
+        <w:tabs>
+          <w:tab w:val="num" w:pos="2160"/>
+        </w:tabs>
+        <w:ind w:left="2160" w:hanging="360"/>
+      </w:pPr>
+      <w:rPr>
+        <w:rFonts w:ascii="Wingdings" w:hAnsi="Wingdings" w:hint="default"/>
+        <w:sz w:val="20"/>
+      </w:rPr>
+    </w:lvl>
+    <w:lvl w:ilvl="3" w:tentative="1">
+      <w:start w:val="1"/>
+      <w:numFmt w:val="bullet"/>
+      <w:lvlText w:val=""/>
+      <w:lvlJc w:val="left"/>
+      <w:pPr>
+        <w:tabs>
+          <w:tab w:val="num" w:pos="2880"/>
+        </w:tabs>
+        <w:ind w:left="2880" w:hanging="360"/>
+      </w:pPr>
+      <w:rPr>
+        <w:rFonts w:ascii="Wingdings" w:hAnsi="Wingdings" w:hint="default"/>
+        <w:sz w:val="20"/>
+      </w:rPr>
+    </w:lvl>
+    <w:lvl w:ilvl="4" w:tentative="1">
+      <w:start w:val="1"/>
+      <w:numFmt w:val="bullet"/>
+      <w:lvlText w:val=""/>
+      <w:lvlJc w:val="left"/>
+      <w:pPr>
+        <w:tabs>
+          <w:tab w:val="num" w:pos="3600"/>
+        </w:tabs>
+        <w:ind w:left="3600" w:hanging="360"/>
+      </w:pPr>
+      <w:rPr>
+        <w:rFonts w:ascii="Wingdings" w:hAnsi="Wingdings" w:hint="default"/>
+        <w:sz w:val="20"/>
+      </w:rPr>
+    </w:lvl>
+    <w:lvl w:ilvl="5" w:tentative="1">
+      <w:start w:val="1"/>
+      <w:numFmt w:val="bullet"/>
+      <w:lvlText w:val=""/>
+      <w:lvlJc w:val="left"/>
+      <w:pPr>
+        <w:tabs>
+          <w:tab w:val="num" w:pos="4320"/>
+        </w:tabs>
+        <w:ind w:left="4320" w:hanging="360"/>
+      </w:pPr>
+      <w:rPr>
+        <w:rFonts w:ascii="Wingdings" w:hAnsi="Wingdings" w:hint="default"/>
+        <w:sz w:val="20"/>
+      </w:rPr>
+    </w:lvl>
+    <w:lvl w:ilvl="6" w:tentative="1">
+      <w:start w:val="1"/>
+      <w:numFmt w:val="bullet"/>
+      <w:lvlText w:val=""/>
+      <w:lvlJc w:val="left"/>
+      <w:pPr>
+        <w:tabs>
+          <w:tab w:val="num" w:pos="5040"/>
+        </w:tabs>
+        <w:ind w:left="5040" w:hanging="360"/>
+      </w:pPr>
+      <w:rPr>
+        <w:rFonts w:ascii="Wingdings" w:hAnsi="Wingdings" w:hint="default"/>
+        <w:sz w:val="20"/>
+      </w:rPr>
+    </w:lvl>
+    <w:lvl w:ilvl="7" w:tentative="1">
+      <w:start w:val="1"/>
+      <w:numFmt w:val="bullet"/>
+      <w:lvlText w:val=""/>
+      <w:lvlJc w:val="left"/>
+      <w:pPr>
+        <w:tabs>
+          <w:tab w:val="num" w:pos="5760"/>
+        </w:tabs>
+        <w:ind w:left="5760" w:hanging="360"/>
+      </w:pPr>
+      <w:rPr>
+        <w:rFonts w:ascii="Wingdings" w:hAnsi="Wingdings" w:hint="default"/>
+        <w:sz w:val="20"/>
+      </w:rPr>
+    </w:lvl>
+    <w:lvl w:ilvl="8" w:tentative="1">
+      <w:start w:val="1"/>
+      <w:numFmt w:val="bullet"/>
+      <w:lvlText w:val=""/>
+      <w:lvlJc w:val="left"/>
+      <w:pPr>
+        <w:tabs>
+          <w:tab w:val="num" w:pos="6480"/>
+        </w:tabs>
+        <w:ind w:left="6480" w:hanging="360"/>
+      </w:pPr>
+      <w:rPr>
+        <w:rFonts w:ascii="Wingdings" w:hAnsi="Wingdings" w:hint="default"/>
+        <w:sz w:val="20"/>
+      </w:rPr>
+    </w:lvl>
+  </w:abstractNum>
+  <w:abstractNum w:abstractNumId="7" w15:restartNumberingAfterBreak="0">
+    <w:nsid w:val="4EE32908"/>
+    <w:multiLevelType w:val="multilevel"/>
+    <w:tmpl w:val="A3269682"/>
+    <w:lvl w:ilvl="0">
+      <w:start w:val="1"/>
+      <w:numFmt w:val="bullet"/>
+      <w:lvlText w:val=""/>
+      <w:lvlJc w:val="left"/>
+      <w:pPr>
+        <w:tabs>
+          <w:tab w:val="num" w:pos="720"/>
+        </w:tabs>
+        <w:ind w:left="720" w:hanging="360"/>
+      </w:pPr>
+      <w:rPr>
+        <w:rFonts w:ascii="Symbol" w:hAnsi="Symbol" w:hint="default"/>
+        <w:sz w:val="20"/>
+      </w:rPr>
+    </w:lvl>
+    <w:lvl w:ilvl="1">
+      <w:start w:val="1"/>
+      <w:numFmt w:val="bullet"/>
+      <w:lvlText w:val="o"/>
+      <w:lvlJc w:val="left"/>
+      <w:pPr>
+        <w:tabs>
+          <w:tab w:val="num" w:pos="1440"/>
+        </w:tabs>
+        <w:ind w:left="1440" w:hanging="360"/>
+      </w:pPr>
+      <w:rPr>
+        <w:rFonts w:ascii="Courier New" w:hAnsi="Courier New" w:hint="default"/>
+        <w:sz w:val="20"/>
+      </w:rPr>
+    </w:lvl>
+    <w:lvl w:ilvl="2" w:tentative="1">
+      <w:start w:val="1"/>
+      <w:numFmt w:val="bullet"/>
+      <w:lvlText w:val=""/>
+      <w:lvlJc w:val="left"/>
+      <w:pPr>
+        <w:tabs>
+          <w:tab w:val="num" w:pos="2160"/>
+        </w:tabs>
+        <w:ind w:left="2160" w:hanging="360"/>
+      </w:pPr>
+      <w:rPr>
+        <w:rFonts w:ascii="Wingdings" w:hAnsi="Wingdings" w:hint="default"/>
+        <w:sz w:val="20"/>
+      </w:rPr>
+    </w:lvl>
+    <w:lvl w:ilvl="3" w:tentative="1">
+      <w:start w:val="1"/>
+      <w:numFmt w:val="bullet"/>
+      <w:lvlText w:val=""/>
+      <w:lvlJc w:val="left"/>
+      <w:pPr>
+        <w:tabs>
+          <w:tab w:val="num" w:pos="2880"/>
+        </w:tabs>
+        <w:ind w:left="2880" w:hanging="360"/>
+      </w:pPr>
+      <w:rPr>
+        <w:rFonts w:ascii="Wingdings" w:hAnsi="Wingdings" w:hint="default"/>
+        <w:sz w:val="20"/>
+      </w:rPr>
+    </w:lvl>
+    <w:lvl w:ilvl="4" w:tentative="1">
+      <w:start w:val="1"/>
+      <w:numFmt w:val="bullet"/>
+      <w:lvlText w:val=""/>
+      <w:lvlJc w:val="left"/>
+      <w:pPr>
+        <w:tabs>
+          <w:tab w:val="num" w:pos="3600"/>
+        </w:tabs>
+        <w:ind w:left="3600" w:hanging="360"/>
+      </w:pPr>
+      <w:rPr>
+        <w:rFonts w:ascii="Wingdings" w:hAnsi="Wingdings" w:hint="default"/>
+        <w:sz w:val="20"/>
+      </w:rPr>
+    </w:lvl>
+    <w:lvl w:ilvl="5" w:tentative="1">
+      <w:start w:val="1"/>
+      <w:numFmt w:val="bullet"/>
+      <w:lvlText w:val=""/>
+      <w:lvlJc w:val="left"/>
+      <w:pPr>
+        <w:tabs>
+          <w:tab w:val="num" w:pos="4320"/>
+        </w:tabs>
+        <w:ind w:left="4320" w:hanging="360"/>
+      </w:pPr>
+      <w:rPr>
+        <w:rFonts w:ascii="Wingdings" w:hAnsi="Wingdings" w:hint="default"/>
+        <w:sz w:val="20"/>
+      </w:rPr>
+    </w:lvl>
+    <w:lvl w:ilvl="6" w:tentative="1">
+      <w:start w:val="1"/>
+      <w:numFmt w:val="bullet"/>
+      <w:lvlText w:val=""/>
+      <w:lvlJc w:val="left"/>
+      <w:pPr>
+        <w:tabs>
+          <w:tab w:val="num" w:pos="5040"/>
+        </w:tabs>
+        <w:ind w:left="5040" w:hanging="360"/>
+      </w:pPr>
+      <w:rPr>
+        <w:rFonts w:ascii="Wingdings" w:hAnsi="Wingdings" w:hint="default"/>
+        <w:sz w:val="20"/>
+      </w:rPr>
+    </w:lvl>
+    <w:lvl w:ilvl="7" w:tentative="1">
+      <w:start w:val="1"/>
+      <w:numFmt w:val="bullet"/>
+      <w:lvlText w:val=""/>
+      <w:lvlJc w:val="left"/>
+      <w:pPr>
+        <w:tabs>
+          <w:tab w:val="num" w:pos="5760"/>
+        </w:tabs>
+        <w:ind w:left="5760" w:hanging="360"/>
+      </w:pPr>
+      <w:rPr>
+        <w:rFonts w:ascii="Wingdings" w:hAnsi="Wingdings" w:hint="default"/>
+        <w:sz w:val="20"/>
+      </w:rPr>
+    </w:lvl>
+    <w:lvl w:ilvl="8" w:tentative="1">
+      <w:start w:val="1"/>
+      <w:numFmt w:val="bullet"/>
+      <w:lvlText w:val=""/>
+      <w:lvlJc w:val="left"/>
+      <w:pPr>
+        <w:tabs>
+          <w:tab w:val="num" w:pos="6480"/>
+        </w:tabs>
+        <w:ind w:left="6480" w:hanging="360"/>
+      </w:pPr>
+      <w:rPr>
+        <w:rFonts w:ascii="Wingdings" w:hAnsi="Wingdings" w:hint="default"/>
+        <w:sz w:val="20"/>
+      </w:rPr>
+    </w:lvl>
+  </w:abstractNum>
+  <w:abstractNum w:abstractNumId="8" w15:restartNumberingAfterBreak="0">
+    <w:nsid w:val="6D7739A3"/>
+    <w:multiLevelType w:val="multilevel"/>
+    <w:tmpl w:val="C160FCD0"/>
+    <w:lvl w:ilvl="0">
+      <w:start w:val="1"/>
+      <w:numFmt w:val="bullet"/>
+      <w:lvlText w:val=""/>
+      <w:lvlJc w:val="left"/>
+      <w:pPr>
+        <w:tabs>
+          <w:tab w:val="num" w:pos="720"/>
+        </w:tabs>
+        <w:ind w:left="720" w:hanging="360"/>
+      </w:pPr>
+      <w:rPr>
+        <w:rFonts w:ascii="Symbol" w:hAnsi="Symbol" w:hint="default"/>
+        <w:sz w:val="20"/>
+      </w:rPr>
+    </w:lvl>
+    <w:lvl w:ilvl="1" w:tentative="1">
+      <w:start w:val="1"/>
+      <w:numFmt w:val="bullet"/>
+      <w:lvlText w:val="o"/>
+      <w:lvlJc w:val="left"/>
+      <w:pPr>
+        <w:tabs>
+          <w:tab w:val="num" w:pos="1440"/>
+        </w:tabs>
+        <w:ind w:left="1440" w:hanging="360"/>
+      </w:pPr>
+      <w:rPr>
+        <w:rFonts w:ascii="Courier New" w:hAnsi="Courier New" w:hint="default"/>
+        <w:sz w:val="20"/>
+      </w:rPr>
+    </w:lvl>
+    <w:lvl w:ilvl="2" w:tentative="1">
+      <w:start w:val="1"/>
+      <w:numFmt w:val="bullet"/>
+      <w:lvlText w:val=""/>
+      <w:lvlJc w:val="left"/>
+      <w:pPr>
+        <w:tabs>
+          <w:tab w:val="num" w:pos="2160"/>
+        </w:tabs>
+        <w:ind w:left="2160" w:hanging="360"/>
+      </w:pPr>
+      <w:rPr>
+        <w:rFonts w:ascii="Wingdings" w:hAnsi="Wingdings" w:hint="default"/>
+        <w:sz w:val="20"/>
+      </w:rPr>
+    </w:lvl>
+    <w:lvl w:ilvl="3" w:tentative="1">
+      <w:start w:val="1"/>
+      <w:numFmt w:val="bullet"/>
+      <w:lvlText w:val=""/>
+      <w:lvlJc w:val="left"/>
+      <w:pPr>
+        <w:tabs>
+          <w:tab w:val="num" w:pos="2880"/>
+        </w:tabs>
+        <w:ind w:left="2880" w:hanging="360"/>
+      </w:pPr>
+      <w:rPr>
+        <w:rFonts w:ascii="Wingdings" w:hAnsi="Wingdings" w:hint="default"/>
+        <w:sz w:val="20"/>
+      </w:rPr>
+    </w:lvl>
+    <w:lvl w:ilvl="4" w:tentative="1">
+      <w:start w:val="1"/>
+      <w:numFmt w:val="bullet"/>
+      <w:lvlText w:val=""/>
+      <w:lvlJc w:val="left"/>
+      <w:pPr>
+        <w:tabs>
+          <w:tab w:val="num" w:pos="3600"/>
+        </w:tabs>
+        <w:ind w:left="3600" w:hanging="360"/>
+      </w:pPr>
+      <w:rPr>
+        <w:rFonts w:ascii="Wingdings" w:hAnsi="Wingdings" w:hint="default"/>
+        <w:sz w:val="20"/>
+      </w:rPr>
+    </w:lvl>
+    <w:lvl w:ilvl="5" w:tentative="1">
+      <w:start w:val="1"/>
+      <w:numFmt w:val="bullet"/>
+      <w:lvlText w:val=""/>
+      <w:lvlJc w:val="left"/>
+      <w:pPr>
+        <w:tabs>
+          <w:tab w:val="num" w:pos="4320"/>
+        </w:tabs>
+        <w:ind w:left="4320" w:hanging="360"/>
+      </w:pPr>
+      <w:rPr>
+        <w:rFonts w:ascii="Wingdings" w:hAnsi="Wingdings" w:hint="default"/>
+        <w:sz w:val="20"/>
+      </w:rPr>
+    </w:lvl>
+    <w:lvl w:ilvl="6" w:tentative="1">
+      <w:start w:val="1"/>
+      <w:numFmt w:val="bullet"/>
+      <w:lvlText w:val=""/>
+      <w:lvlJc w:val="left"/>
+      <w:pPr>
+        <w:tabs>
+          <w:tab w:val="num" w:pos="5040"/>
+        </w:tabs>
+        <w:ind w:left="5040" w:hanging="360"/>
+      </w:pPr>
+      <w:rPr>
+        <w:rFonts w:ascii="Wingdings" w:hAnsi="Wingdings" w:hint="default"/>
+        <w:sz w:val="20"/>
+      </w:rPr>
+    </w:lvl>
+    <w:lvl w:ilvl="7" w:tentative="1">
+      <w:start w:val="1"/>
+      <w:numFmt w:val="bullet"/>
+      <w:lvlText w:val=""/>
+      <w:lvlJc w:val="left"/>
+      <w:pPr>
+        <w:tabs>
+          <w:tab w:val="num" w:pos="5760"/>
+        </w:tabs>
+        <w:ind w:left="5760" w:hanging="360"/>
+      </w:pPr>
+      <w:rPr>
+        <w:rFonts w:ascii="Wingdings" w:hAnsi="Wingdings" w:hint="default"/>
+        <w:sz w:val="20"/>
+      </w:rPr>
+    </w:lvl>
+    <w:lvl w:ilvl="8" w:tentative="1">
+      <w:start w:val="1"/>
+      <w:numFmt w:val="bullet"/>
+      <w:lvlText w:val=""/>
+      <w:lvlJc w:val="left"/>
+      <w:pPr>
+        <w:tabs>
+          <w:tab w:val="num" w:pos="6480"/>
+        </w:tabs>
+        <w:ind w:left="6480" w:hanging="360"/>
+      </w:pPr>
+      <w:rPr>
+        <w:rFonts w:ascii="Wingdings" w:hAnsi="Wingdings" w:hint="default"/>
+        <w:sz w:val="20"/>
+      </w:rPr>
+    </w:lvl>
+  </w:abstractNum>
+  <w:num w:numId="1" w16cid:durableId="542132416">
+    <w:abstractNumId w:val="4"/>
+  </w:num>
+  <w:num w:numId="2" w16cid:durableId="1904370311">
+    <w:abstractNumId w:val="3"/>
+  </w:num>
+  <w:num w:numId="3" w16cid:durableId="54089418">
+    <w:abstractNumId w:val="1"/>
+  </w:num>
+  <w:num w:numId="4" w16cid:durableId="1100220562">
+    <w:abstractNumId w:val="5"/>
+  </w:num>
+  <w:num w:numId="5" w16cid:durableId="614411307">
+    <w:abstractNumId w:val="8"/>
+  </w:num>
+  <w:num w:numId="6" w16cid:durableId="464279305">
+    <w:abstractNumId w:val="2"/>
+  </w:num>
+  <w:num w:numId="7" w16cid:durableId="1005789964">
+    <w:abstractNumId w:val="7"/>
+  </w:num>
+  <w:num w:numId="8" w16cid:durableId="669866333">
+    <w:abstractNumId w:val="6"/>
+  </w:num>
+  <w:num w:numId="9" w16cid:durableId="1471243779">
+    <w:abstractNumId w:val="0"/>
+  </w:num>
+</w:numbering>
 </file>
 
 <file path=word/styles.xml><?xml version="1.0" encoding="utf-8"?>
@@ -4073,7 +6074,6 @@
   <w:style w:type="character" w:default="1" w:styleId="DefaultParagraphFont">
     <w:name w:val="Default Paragraph Font"/>
     <w:uiPriority w:val="1"/>
-    <w:semiHidden/>
     <w:unhideWhenUsed/>
   </w:style>
   <w:style w:type="table" w:default="1" w:styleId="TableNormal">

</xml_diff>